<commit_message>
Ajout de 4 exercices Excel macros avec corrections detaillees pour formateur
</commit_message>
<xml_diff>
--- a/Word/Exercice 1 - Correction.docx
+++ b/Word/Exercice 1 - Correction.docx
@@ -673,6 +673,7 @@
     <w:p>
       <w:pPr>
         <w:spacing w:before="100" w:beforeAutospacing="1" w:after="100" w:afterAutospacing="1" w:line="240" w:lineRule="auto"/>
+        <w:jc w:val="left"/>
         <w:rPr>
           <w:rFonts w:eastAsia="Times New Roman" w:cs="Calibri"/>
           <w:kern w:val="0"/>
@@ -719,6 +720,7 @@
           <w:rFonts w:eastAsia="Times New Roman" w:cs="Calibri"/>
           <w:lang w:eastAsia="fr-FR"/>
         </w:rPr>
+        <w:lastRenderedPageBreak/>
         <w:t>Le travail sur les paragraphes</w:t>
       </w:r>
     </w:p>
@@ -925,48 +927,28 @@
     </w:p>
     <w:p>
       <w:pPr>
-        <w:spacing w:before="100" w:beforeAutospacing="1" w:after="100" w:afterAutospacing="1" w:line="240" w:lineRule="auto"/>
-        <w:rPr>
-          <w:rFonts w:eastAsia="Times New Roman" w:cs="Calibri"/>
-          <w:kern w:val="0"/>
-          <w:sz w:val="24"/>
-          <w:szCs w:val="24"/>
-          <w:lang w:eastAsia="fr-FR"/>
-          <w14:ligatures w14:val="none"/>
-        </w:rPr>
-      </w:pPr>
-      <w:r>
-        <w:rPr>
-          <w:rFonts w:eastAsia="Times New Roman" w:cs="Calibri"/>
-          <w:kern w:val="0"/>
-          <w:sz w:val="24"/>
-          <w:szCs w:val="24"/>
-          <w:lang w:eastAsia="fr-FR"/>
-          <w14:ligatures w14:val="none"/>
+        <w:pStyle w:val="Citationintense"/>
+        <w:rPr>
+          <w:lang w:eastAsia="fr-FR"/>
+        </w:rPr>
+      </w:pPr>
+      <w:r>
+        <w:rPr>
+          <w:lang w:eastAsia="fr-FR"/>
         </w:rPr>
         <w:t xml:space="preserve">Dans la plupart des documents professionnels, le texte est </w:t>
       </w:r>
       <w:r>
         <w:rPr>
-          <w:rFonts w:eastAsia="Times New Roman" w:cs="Calibri"/>
           <w:b/>
           <w:bCs/>
-          <w:kern w:val="0"/>
-          <w:sz w:val="24"/>
-          <w:szCs w:val="24"/>
-          <w:lang w:eastAsia="fr-FR"/>
-          <w14:ligatures w14:val="none"/>
+          <w:lang w:eastAsia="fr-FR"/>
         </w:rPr>
         <w:t>justifié</w:t>
       </w:r>
       <w:r>
         <w:rPr>
-          <w:rFonts w:eastAsia="Times New Roman" w:cs="Calibri"/>
-          <w:kern w:val="0"/>
-          <w:sz w:val="24"/>
-          <w:szCs w:val="24"/>
-          <w:lang w:eastAsia="fr-FR"/>
-          <w14:ligatures w14:val="none"/>
+          <w:lang w:eastAsia="fr-FR"/>
         </w:rPr>
         <w:t>, car cela donne un rendu plus homogène. Toutefois, ce choix doit être cohérent avec le type de document et le public visé.</w:t>
       </w:r>
@@ -1452,7 +1434,7 @@
           <w14:ligatures w14:val="none"/>
         </w:rPr>
         <w:pict w14:anchorId="7A01D19F">
-          <v:rect id="_x0000_i1162" style="width:0;height:1.5pt" o:hralign="center" o:hrstd="t" o:hr="t" fillcolor="#a0a0a0" stroked="f"/>
+          <v:rect id="_x0000_i1025" style="width:0;height:1.5pt" o:hralign="center" o:hrstd="t" o:hr="t" fillcolor="#a0a0a0" stroked="f"/>
         </w:pict>
       </w:r>
     </w:p>
@@ -1469,6 +1451,7 @@
           <w:rFonts w:eastAsia="Times New Roman" w:cs="Calibri"/>
           <w:lang w:eastAsia="fr-FR"/>
         </w:rPr>
+        <w:lastRenderedPageBreak/>
         <w:t>Bonnes pratiques générales</w:t>
       </w:r>
     </w:p>
@@ -1754,7 +1737,7 @@
           <w14:ligatures w14:val="none"/>
         </w:rPr>
         <w:pict w14:anchorId="32D3B8DF">
-          <v:rect id="_x0000_i1153" style="width:0;height:1.5pt" o:hralign="center" o:hrstd="t" o:hr="t" fillcolor="#a0a0a0" stroked="f"/>
+          <v:rect id="_x0000_i1026" style="width:0;height:1.5pt" o:hralign="center" o:hrstd="t" o:hr="t" fillcolor="#a0a0a0" stroked="f"/>
         </w:pict>
       </w:r>
     </w:p>
@@ -1813,37 +1796,50 @@
     <w:p>
       <w:pPr>
         <w:spacing w:before="100" w:beforeAutospacing="1" w:after="100" w:afterAutospacing="1" w:line="240" w:lineRule="auto"/>
-        <w:rPr>
-          <w:rFonts w:eastAsia="Times New Roman" w:cs="Calibri"/>
-          <w:kern w:val="0"/>
-          <w:sz w:val="24"/>
-          <w:szCs w:val="24"/>
-          <w:lang w:eastAsia="fr-FR"/>
-          <w14:ligatures w14:val="none"/>
-        </w:rPr>
-      </w:pPr>
-      <w:r>
-        <w:rPr>
-          <w:rFonts w:eastAsia="Times New Roman" w:cs="Calibri"/>
-          <w:kern w:val="0"/>
-          <w:sz w:val="24"/>
-          <w:szCs w:val="24"/>
-          <w:lang w:eastAsia="fr-FR"/>
-          <w14:ligatures w14:val="none"/>
-        </w:rPr>
-        <w:lastRenderedPageBreak/>
+        <w:jc w:val="left"/>
+        <w:rPr>
+          <w:rFonts w:eastAsia="Times New Roman" w:cs="Calibri"/>
+          <w:kern w:val="0"/>
+          <w:sz w:val="24"/>
+          <w:szCs w:val="24"/>
+          <w:lang w:eastAsia="fr-FR"/>
+          <w14:ligatures w14:val="none"/>
+        </w:rPr>
+      </w:pPr>
+      <w:r>
+        <w:rPr>
+          <w:rFonts w:eastAsia="Times New Roman" w:cs="Calibri"/>
+          <w:kern w:val="0"/>
+          <w:sz w:val="24"/>
+          <w:szCs w:val="24"/>
+          <w:lang w:eastAsia="fr-FR"/>
+          <w14:ligatures w14:val="none"/>
+        </w:rPr>
         <w:t>Ce document illustre ce qu’un texte brut peut devenir après un travail de structuration et de mise en forme.</w:t>
       </w:r>
-      <w:r>
-        <w:rPr>
-          <w:rFonts w:eastAsia="Times New Roman" w:cs="Calibri"/>
-          <w:kern w:val="0"/>
-          <w:sz w:val="24"/>
-          <w:szCs w:val="24"/>
-          <w:lang w:eastAsia="fr-FR"/>
-          <w14:ligatures w14:val="none"/>
-        </w:rPr>
-        <w:br/>
+    </w:p>
+    <w:p>
+      <w:pPr>
+        <w:spacing w:before="100" w:beforeAutospacing="1" w:after="100" w:afterAutospacing="1" w:line="240" w:lineRule="auto"/>
+        <w:jc w:val="left"/>
+        <w:rPr>
+          <w:rFonts w:eastAsia="Times New Roman" w:cs="Calibri"/>
+          <w:kern w:val="0"/>
+          <w:sz w:val="24"/>
+          <w:szCs w:val="24"/>
+          <w:lang w:eastAsia="fr-FR"/>
+          <w14:ligatures w14:val="none"/>
+        </w:rPr>
+      </w:pPr>
+      <w:r>
+        <w:rPr>
+          <w:rFonts w:eastAsia="Times New Roman" w:cs="Calibri"/>
+          <w:kern w:val="0"/>
+          <w:sz w:val="24"/>
+          <w:szCs w:val="24"/>
+          <w:lang w:eastAsia="fr-FR"/>
+          <w14:ligatures w14:val="none"/>
+        </w:rPr>
         <w:t>La qualité d’un document ne repose pas uniquement sur son contenu, mais aussi sur la manière dont il est présenté.</w:t>
       </w:r>
     </w:p>
@@ -4835,6 +4831,7 @@
   <w:style w:type="character" w:default="1" w:styleId="Policepardfaut">
     <w:name w:val="Default Paragraph Font"/>
     <w:uiPriority w:val="1"/>
+    <w:semiHidden/>
     <w:unhideWhenUsed/>
   </w:style>
   <w:style w:type="table" w:default="1" w:styleId="TableauNormal">

</xml_diff>